<commit_message>
fixed enemy sprite spawning
</commit_message>
<xml_diff>
--- a/Dental Defense/Tooth Attack.docx
+++ b/Dental Defense/Tooth Attack.docx
@@ -10,13 +10,11 @@
           <w:lang w:val="en-US"/>
         </w:rPr>
       </w:pPr>
-      <w:bookmarkStart w:id="0" w:name="_GoBack"/>
-      <w:bookmarkEnd w:id="0"/>
-      <w:r>
-        <w:rPr>
-          <w:lang w:val="en-US"/>
-        </w:rPr>
-        <w:t>Tooth Attack (Cooler Name Pending)</w:t>
+      <w:r>
+        <w:rPr>
+          <w:lang w:val="en-US"/>
+        </w:rPr>
+        <w:t>Dental Defense</w:t>
       </w:r>
     </w:p>
     <w:p>
@@ -82,7 +80,21 @@
         <w:rPr>
           <w:lang w:val="en-US"/>
         </w:rPr>
-        <w:t>All teeth will be objects with HP, at half HP they’ll turn brown (spritesheet work)</w:t>
+        <w:t>All teeth will be objects with HP, at half HP they’ll turn brown (</w:t>
+      </w:r>
+      <w:proofErr w:type="spellStart"/>
+      <w:r>
+        <w:rPr>
+          <w:lang w:val="en-US"/>
+        </w:rPr>
+        <w:t>spritesheet</w:t>
+      </w:r>
+      <w:proofErr w:type="spellEnd"/>
+      <w:r>
+        <w:rPr>
+          <w:lang w:val="en-US"/>
+        </w:rPr>
+        <w:t xml:space="preserve"> work)</w:t>
       </w:r>
     </w:p>
     <w:p>
@@ -186,6 +198,7 @@
           <w:lang w:val="en-US"/>
         </w:rPr>
       </w:pPr>
+      <w:bookmarkStart w:id="0" w:name="_GoBack"/>
       <w:r>
         <w:rPr>
           <w:lang w:val="en-US"/>
@@ -200,11 +213,19 @@
           <w:lang w:val="en-US"/>
         </w:rPr>
       </w:pPr>
-      <w:r>
-        <w:rPr>
-          <w:lang w:val="en-US"/>
-        </w:rPr>
-        <w:t>Mouthwash(clear the screen of enemies for 2/3 seconds)</w:t>
+      <w:proofErr w:type="gramStart"/>
+      <w:r>
+        <w:rPr>
+          <w:lang w:val="en-US"/>
+        </w:rPr>
+        <w:t>Mouthwash(</w:t>
+      </w:r>
+      <w:proofErr w:type="gramEnd"/>
+      <w:r>
+        <w:rPr>
+          <w:lang w:val="en-US"/>
+        </w:rPr>
+        <w:t>clear the screen of enemies for 2/3 seconds)</w:t>
       </w:r>
     </w:p>
     <w:p>
@@ -235,6 +256,7 @@
         <w:t>Retainer (temporary immunity for upper or lower teeth?)</w:t>
       </w:r>
     </w:p>
+    <w:bookmarkEnd w:id="0"/>
     <w:p>
       <w:pPr>
         <w:pStyle w:val="ListParagraph"/>
@@ -268,7 +290,21 @@
         <w:rPr>
           <w:lang w:val="en-US"/>
         </w:rPr>
-        <w:t>Teeth HP are tied to the colour of the tooth</w:t>
+        <w:t xml:space="preserve">Teeth HP are tied to the </w:t>
+      </w:r>
+      <w:proofErr w:type="spellStart"/>
+      <w:r>
+        <w:rPr>
+          <w:lang w:val="en-US"/>
+        </w:rPr>
+        <w:t>colour</w:t>
+      </w:r>
+      <w:proofErr w:type="spellEnd"/>
+      <w:r>
+        <w:rPr>
+          <w:lang w:val="en-US"/>
+        </w:rPr>
+        <w:t xml:space="preserve"> of the tooth</w:t>
       </w:r>
     </w:p>
     <w:p>
@@ -286,7 +322,21 @@
         <w:rPr>
           <w:lang w:val="en-US"/>
         </w:rPr>
-        <w:t xml:space="preserve">Balanced waves; levels get progressively harder; amount of teeth you can lose will go higher as </w:t>
+        <w:t xml:space="preserve">Balanced waves; levels get progressively harder; </w:t>
+      </w:r>
+      <w:proofErr w:type="gramStart"/>
+      <w:r>
+        <w:rPr>
+          <w:lang w:val="en-US"/>
+        </w:rPr>
+        <w:t>amount</w:t>
+      </w:r>
+      <w:proofErr w:type="gramEnd"/>
+      <w:r>
+        <w:rPr>
+          <w:lang w:val="en-US"/>
+        </w:rPr>
+        <w:t xml:space="preserve"> of teeth you can lose will go higher as </w:t>
       </w:r>
       <w:r>
         <w:rPr>
@@ -334,7 +384,21 @@
         <w:rPr>
           <w:lang w:val="en-US"/>
         </w:rPr>
-        <w:t>Results Screen: Amount of teeth saved, teeth lost, grading/result</w:t>
+        <w:t xml:space="preserve">Results Screen: </w:t>
+      </w:r>
+      <w:proofErr w:type="gramStart"/>
+      <w:r>
+        <w:rPr>
+          <w:lang w:val="en-US"/>
+        </w:rPr>
+        <w:t>Amount</w:t>
+      </w:r>
+      <w:proofErr w:type="gramEnd"/>
+      <w:r>
+        <w:rPr>
+          <w:lang w:val="en-US"/>
+        </w:rPr>
+        <w:t xml:space="preserve"> of teeth saved, teeth lost, grading/result</w:t>
       </w:r>
     </w:p>
     <w:sectPr>
@@ -1271,23 +1335,6 @@
 </file>
 
 <file path=customXml/item1.xml><?xml version="1.0" encoding="utf-8"?>
-<p:properties xmlns:p="http://schemas.microsoft.com/office/2006/metadata/properties" xmlns:xsi="http://www.w3.org/2001/XMLSchema-instance" xmlns:pc="http://schemas.microsoft.com/office/infopath/2007/PartnerControls">
-  <documentManagement>
-    <_activity xmlns="84424690-7767-47c6-8f93-1a60df2e7d14" xsi:nil="true"/>
-  </documentManagement>
-</p:properties>
-</file>
-
-<file path=customXml/item2.xml><?xml version="1.0" encoding="utf-8"?>
-<?mso-contentType ?>
-<FormTemplates xmlns="http://schemas.microsoft.com/sharepoint/v3/contenttype/forms">
-  <Display>DocumentLibraryForm</Display>
-  <Edit>DocumentLibraryForm</Edit>
-  <New>DocumentLibraryForm</New>
-</FormTemplates>
-</file>
-
-<file path=customXml/item3.xml><?xml version="1.0" encoding="utf-8"?>
 <ct:contentTypeSchema xmlns:ct="http://schemas.microsoft.com/office/2006/metadata/contentType" xmlns:ma="http://schemas.microsoft.com/office/2006/metadata/properties/metaAttributes" ct:_="" ma:_="" ma:contentTypeName="Document" ma:contentTypeID="0x010100FF80833C19028348B90F3D266F26D654" ma:contentTypeVersion="12" ma:contentTypeDescription="Create a new document." ma:contentTypeScope="" ma:versionID="49302424fe38de3a0337e294d6c6ff2e">
   <xsd:schema xmlns:xsd="http://www.w3.org/2001/XMLSchema" xmlns:xs="http://www.w3.org/2001/XMLSchema" xmlns:p="http://schemas.microsoft.com/office/2006/metadata/properties" xmlns:ns3="84424690-7767-47c6-8f93-1a60df2e7d14" xmlns:ns4="17ad7ff8-f2ea-4db0-9064-baec0c37ff01" targetNamespace="http://schemas.microsoft.com/office/2006/metadata/properties" ma:root="true" ma:fieldsID="88d619729ebcf922ecd69a21214e1ac1" ns3:_="" ns4:_="">
     <xsd:import namespace="84424690-7767-47c6-8f93-1a60df2e7d14"/>
@@ -1502,32 +1549,24 @@
 </ct:contentTypeSchema>
 </file>
 
-<file path=customXml/itemProps1.xml><?xml version="1.0" encoding="utf-8"?>
-<ds:datastoreItem xmlns:ds="http://schemas.openxmlformats.org/officeDocument/2006/customXml" ds:itemID="{3404E31C-0EFE-414A-B185-EE6AA8EA4249}">
-  <ds:schemaRefs>
-    <ds:schemaRef ds:uri="http://schemas.microsoft.com/office/2006/metadata/properties"/>
-    <ds:schemaRef ds:uri="17ad7ff8-f2ea-4db0-9064-baec0c37ff01"/>
-    <ds:schemaRef ds:uri="http://schemas.microsoft.com/office/2006/documentManagement/types"/>
-    <ds:schemaRef ds:uri="http://purl.org/dc/terms/"/>
-    <ds:schemaRef ds:uri="http://schemas.openxmlformats.org/package/2006/metadata/core-properties"/>
-    <ds:schemaRef ds:uri="http://purl.org/dc/dcmitype/"/>
-    <ds:schemaRef ds:uri="http://purl.org/dc/elements/1.1/"/>
-    <ds:schemaRef ds:uri="http://schemas.microsoft.com/office/infopath/2007/PartnerControls"/>
-    <ds:schemaRef ds:uri="84424690-7767-47c6-8f93-1a60df2e7d14"/>
-    <ds:schemaRef ds:uri="http://www.w3.org/XML/1998/namespace"/>
-  </ds:schemaRefs>
-</ds:datastoreItem>
+<file path=customXml/item2.xml><?xml version="1.0" encoding="utf-8"?>
+<?mso-contentType ?>
+<FormTemplates xmlns="http://schemas.microsoft.com/sharepoint/v3/contenttype/forms">
+  <Display>DocumentLibraryForm</Display>
+  <Edit>DocumentLibraryForm</Edit>
+  <New>DocumentLibraryForm</New>
+</FormTemplates>
 </file>
 
-<file path=customXml/itemProps2.xml><?xml version="1.0" encoding="utf-8"?>
-<ds:datastoreItem xmlns:ds="http://schemas.openxmlformats.org/officeDocument/2006/customXml" ds:itemID="{6F21B2DE-F3AB-4B8B-BC56-49AFCB53397B}">
-  <ds:schemaRefs>
-    <ds:schemaRef ds:uri="http://schemas.microsoft.com/sharepoint/v3/contenttype/forms"/>
-  </ds:schemaRefs>
-</ds:datastoreItem>
+<file path=customXml/item3.xml><?xml version="1.0" encoding="utf-8"?>
+<p:properties xmlns:p="http://schemas.microsoft.com/office/2006/metadata/properties" xmlns:xsi="http://www.w3.org/2001/XMLSchema-instance" xmlns:pc="http://schemas.microsoft.com/office/infopath/2007/PartnerControls">
+  <documentManagement>
+    <_activity xmlns="84424690-7767-47c6-8f93-1a60df2e7d14" xsi:nil="true"/>
+  </documentManagement>
+</p:properties>
 </file>
 
-<file path=customXml/itemProps3.xml><?xml version="1.0" encoding="utf-8"?>
+<file path=customXml/itemProps1.xml><?xml version="1.0" encoding="utf-8"?>
 <ds:datastoreItem xmlns:ds="http://schemas.openxmlformats.org/officeDocument/2006/customXml" ds:itemID="{199CCA96-A552-4C78-AB5B-144D2DB85DD0}">
   <ds:schemaRefs>
     <ds:schemaRef ds:uri="http://schemas.microsoft.com/office/2006/metadata/contentType"/>
@@ -1544,4 +1583,22 @@
     <ds:schemaRef ds:uri="http://schemas.microsoft.com/internal/obd"/>
   </ds:schemaRefs>
 </ds:datastoreItem>
+</file>
+
+<file path=customXml/itemProps2.xml><?xml version="1.0" encoding="utf-8"?>
+<ds:datastoreItem xmlns:ds="http://schemas.openxmlformats.org/officeDocument/2006/customXml" ds:itemID="{6F21B2DE-F3AB-4B8B-BC56-49AFCB53397B}">
+  <ds:schemaRefs>
+    <ds:schemaRef ds:uri="http://schemas.microsoft.com/sharepoint/v3/contenttype/forms"/>
+  </ds:schemaRefs>
+</ds:datastoreItem>
+</file>
+
+<file path=customXml/itemProps3.xml><?xml version="1.0" encoding="utf-8"?>
+<ds:datastoreItem xmlns:ds="http://schemas.openxmlformats.org/officeDocument/2006/customXml" ds:itemID="{3404E31C-0EFE-414A-B185-EE6AA8EA4249}">
+  <ds:schemaRefs>
+    <ds:schemaRef ds:uri="http://schemas.microsoft.com/office/2006/metadata/properties"/>
+    <ds:schemaRef ds:uri="http://schemas.microsoft.com/office/infopath/2007/PartnerControls"/>
+    <ds:schemaRef ds:uri="84424690-7767-47c6-8f93-1a60df2e7d14"/>
+  </ds:schemaRefs>
+</ds:datastoreItem>
 </file>
</xml_diff>